<commit_message>
Taking a lil longer then i hoped, oops!
</commit_message>
<xml_diff>
--- a/Extra Javascript/Javascript knowledge questions Week 1 and 2.docx
+++ b/Extra Javascript/Javascript knowledge questions Week 1 and 2.docx
@@ -49,13 +49,16 @@
         </w:rPr>
       </w:pPr>
       <w:r>
+        <w:rPr>
+          <w:lang w:val="en-GB"/>
+        </w:rPr>
         <w:t>6</w:t>
       </w:r>
       <w:r>
-        <w:t xml:space="preserve">. </w:t>
-      </w:r>
-      <w:r>
-        <w:t xml:space="preserve">  </w:t>
+        <w:rPr>
+          <w:lang w:val="en-GB"/>
+        </w:rPr>
+        <w:t xml:space="preserve">.   </w:t>
       </w:r>
       <w:r>
         <w:rPr>
@@ -254,34 +257,124 @@
       </w:r>
     </w:p>
     <w:p>
-      <w:pPr>
-        <w:rPr>
-          <w:lang w:val="en-GB"/>
-        </w:rPr>
-      </w:pPr>
       <w:r>
         <w:t xml:space="preserve">21. </w:t>
       </w:r>
       <w:r>
-        <w:rPr>
-          <w:lang w:val="en-GB"/>
-        </w:rPr>
         <w:t>C2 A3 B1</w:t>
       </w:r>
     </w:p>
     <w:p>
-      <w:pPr>
-        <w:rPr>
-          <w:lang w:val="en-GB"/>
-        </w:rPr>
-      </w:pPr>
-      <w:r>
-        <w:rPr>
-          <w:lang w:val="en-GB"/>
-        </w:rPr>
+      <w:r>
         <w:t xml:space="preserve">22. </w:t>
       </w:r>
-    </w:p>
+      <w:r>
+        <w:t xml:space="preserve">Ja want dit support constante </w:t>
+      </w:r>
+      <w:proofErr w:type="spellStart"/>
+      <w:r>
+        <w:t>v</w:t>
+      </w:r>
+      <w:r>
+        <w:t>alues</w:t>
+      </w:r>
+      <w:proofErr w:type="spellEnd"/>
+    </w:p>
+    <w:p>
+      <w:r>
+        <w:t xml:space="preserve">23. </w:t>
+      </w:r>
+      <w:r>
+        <w:t>nee</w:t>
+      </w:r>
+    </w:p>
+    <w:p>
+      <w:r>
+        <w:t xml:space="preserve">24. </w:t>
+      </w:r>
+      <w:r>
+        <w:t xml:space="preserve">een </w:t>
+      </w:r>
+      <w:proofErr w:type="spellStart"/>
+      <w:r>
+        <w:t>functioneeren</w:t>
+      </w:r>
+      <w:proofErr w:type="spellEnd"/>
+      <w:r>
+        <w:t xml:space="preserve"> stukje code</w:t>
+      </w:r>
+    </w:p>
+    <w:p>
+      <w:r>
+        <w:t>25. = geeft aan == is moet zijn</w:t>
+      </w:r>
+    </w:p>
+    <w:p>
+      <w:r>
+        <w:t>26. 20</w:t>
+      </w:r>
+    </w:p>
+    <w:p>
+      <w:r>
+        <w:t>27. 75</w:t>
+      </w:r>
+    </w:p>
+    <w:p>
+      <w:r>
+        <w:t xml:space="preserve">28. </w:t>
+      </w:r>
+      <w:proofErr w:type="spellStart"/>
+      <w:r>
+        <w:t>false</w:t>
+      </w:r>
+      <w:proofErr w:type="spellEnd"/>
+      <w:r>
+        <w:t xml:space="preserve"> want 5 is niet groter dan 15</w:t>
+      </w:r>
+    </w:p>
+    <w:p>
+      <w:r>
+        <w:t>29. 10</w:t>
+      </w:r>
+    </w:p>
+    <w:p>
+      <w:r>
+        <w:t>30. 7.5</w:t>
+      </w:r>
+    </w:p>
+    <w:p>
+      <w:r>
+        <w:lastRenderedPageBreak/>
+        <w:t>31 7.5</w:t>
+      </w:r>
+    </w:p>
+    <w:p>
+      <w:r>
+        <w:t xml:space="preserve">32. </w:t>
+      </w:r>
+      <w:proofErr w:type="spellStart"/>
+      <w:r>
+        <w:t>false</w:t>
+      </w:r>
+      <w:proofErr w:type="spellEnd"/>
+    </w:p>
+    <w:p>
+      <w:r>
+        <w:t xml:space="preserve">33. 10 </w:t>
+      </w:r>
+    </w:p>
+    <w:p>
+      <w:r>
+        <w:t>34. 6 en 15</w:t>
+      </w:r>
+    </w:p>
+    <w:p>
+      <w:r>
+        <w:t>35. 75</w:t>
+      </w:r>
+    </w:p>
+    <w:p/>
+    <w:p/>
     <w:sectPr>
       <w:pgSz w:w="11906" w:h="16838"/>
       <w:pgMar w:top="1417" w:right="1417" w:bottom="1417" w:left="1417" w:header="708" w:footer="708" w:gutter="0"/>

</xml_diff>

<commit_message>
Passive day, Doing MTS for the rest of the day
</commit_message>
<xml_diff>
--- a/Extra Javascript/Javascript knowledge questions Week 1 and 2.docx
+++ b/Extra Javascript/Javascript knowledge questions Week 1 and 2.docx
@@ -956,13 +956,7 @@
     </w:p>
     <w:p>
       <w:r>
-        <w:t xml:space="preserve">5. ik denk </w:t>
-      </w:r>
-      <w:r>
-        <w:t>Konijn!</w:t>
-      </w:r>
-      <w:r>
-        <w:t xml:space="preserve"> Omdat er geen break op maandag staat </w:t>
+        <w:t xml:space="preserve">5. ik denk Konijn! Omdat er geen break op maandag staat </w:t>
       </w:r>
     </w:p>
     <w:p>
@@ -977,42 +971,27 @@
     </w:p>
     <w:p>
       <w:r>
-        <w:t xml:space="preserve">8. </w:t>
-      </w:r>
-      <w:r>
-        <w:t>Konijn!</w:t>
-      </w:r>
-    </w:p>
-    <w:p>
-      <w:r>
-        <w:t xml:space="preserve">9. </w:t>
-      </w:r>
-      <w:r>
-        <w:t>Konijn!</w:t>
-      </w:r>
-    </w:p>
-    <w:p>
-      <w:r>
-        <w:t xml:space="preserve">10. </w:t>
-      </w:r>
-      <w:r>
-        <w:t>Konijn!</w:t>
-      </w:r>
-    </w:p>
-    <w:p>
-      <w:r>
-        <w:t>11. vos</w:t>
-      </w:r>
-      <w:r>
-        <w:t>!</w:t>
-      </w:r>
-    </w:p>
-    <w:p>
-      <w:r>
-        <w:t xml:space="preserve">12. </w:t>
-      </w:r>
-      <w:r>
-        <w:t>Konijn!</w:t>
+        <w:t>8. Konijn!</w:t>
+      </w:r>
+    </w:p>
+    <w:p>
+      <w:r>
+        <w:t>9. Konijn!</w:t>
+      </w:r>
+    </w:p>
+    <w:p>
+      <w:r>
+        <w:t>10. Konijn!</w:t>
+      </w:r>
+    </w:p>
+    <w:p>
+      <w:r>
+        <w:t>11. vos!</w:t>
+      </w:r>
+    </w:p>
+    <w:p>
+      <w:r>
+        <w:t>12. Konijn!</w:t>
       </w:r>
     </w:p>
     <w:p>
@@ -1029,6 +1008,141 @@
       </w:r>
       <w:r>
         <w:t xml:space="preserve">een operator die alleen begin als die condities correct zijn </w:t>
+      </w:r>
+    </w:p>
+    <w:p>
+      <w:r>
+        <w:t>Part 2 – 4</w:t>
+      </w:r>
+    </w:p>
+    <w:p>
+      <w:r>
+        <w:t xml:space="preserve">1, </w:t>
+      </w:r>
+      <w:proofErr w:type="spellStart"/>
+      <w:r>
+        <w:t>great</w:t>
+      </w:r>
+      <w:proofErr w:type="spellEnd"/>
+      <w:r>
+        <w:t xml:space="preserve"> omdat het persoon 18 jaar is en geboren is in 1988</w:t>
+      </w:r>
+    </w:p>
+    <w:p>
+      <w:pPr>
+        <w:rPr>
+          <w:lang w:val="en-GB"/>
+        </w:rPr>
+      </w:pPr>
+      <w:r>
+        <w:rPr>
+          <w:lang w:val="en-GB"/>
+        </w:rPr>
+        <w:t>Part 3 – 1</w:t>
+      </w:r>
+    </w:p>
+    <w:p>
+      <w:pPr>
+        <w:rPr>
+          <w:lang w:val="en-GB"/>
+        </w:rPr>
+      </w:pPr>
+      <w:r>
+        <w:rPr>
+          <w:lang w:val="en-GB"/>
+        </w:rPr>
+        <w:t>3</w:t>
+      </w:r>
+      <w:r>
+        <w:rPr>
+          <w:lang w:val="en-GB"/>
+        </w:rPr>
+        <w:t>,</w:t>
+      </w:r>
+      <w:r>
+        <w:rPr>
+          <w:lang w:val="en-GB"/>
+        </w:rPr>
+        <w:t xml:space="preserve"> String</w:t>
+      </w:r>
+    </w:p>
+    <w:p>
+      <w:pPr>
+        <w:rPr>
+          <w:lang w:val="en-GB"/>
+        </w:rPr>
+      </w:pPr>
+      <w:r>
+        <w:rPr>
+          <w:lang w:val="en-GB"/>
+        </w:rPr>
+        <w:t xml:space="preserve">4. </w:t>
+      </w:r>
+      <w:proofErr w:type="spellStart"/>
+      <w:r>
+        <w:rPr>
+          <w:lang w:val="en-GB"/>
+        </w:rPr>
+        <w:t>interger</w:t>
+      </w:r>
+      <w:proofErr w:type="spellEnd"/>
+    </w:p>
+    <w:p>
+      <w:pPr>
+        <w:rPr>
+          <w:lang w:val="en-GB"/>
+        </w:rPr>
+      </w:pPr>
+      <w:r>
+        <w:rPr>
+          <w:lang w:val="en-GB"/>
+        </w:rPr>
+        <w:t>5. String</w:t>
+      </w:r>
+    </w:p>
+    <w:p>
+      <w:pPr>
+        <w:rPr>
+          <w:lang w:val="en-GB"/>
+        </w:rPr>
+      </w:pPr>
+      <w:r>
+        <w:rPr>
+          <w:lang w:val="en-GB"/>
+        </w:rPr>
+        <w:t>6. Boolean</w:t>
+      </w:r>
+    </w:p>
+    <w:p>
+      <w:pPr>
+        <w:rPr>
+          <w:lang w:val="en-GB"/>
+        </w:rPr>
+      </w:pPr>
+      <w:r>
+        <w:rPr>
+          <w:lang w:val="en-GB"/>
+        </w:rPr>
+        <w:t>7.</w:t>
+      </w:r>
+      <w:r>
+        <w:rPr>
+          <w:lang w:val="en-GB"/>
+        </w:rPr>
+        <w:t xml:space="preserve"> String</w:t>
+      </w:r>
+    </w:p>
+    <w:p>
+      <w:pPr>
+        <w:rPr>
+          <w:lang w:val="en-GB"/>
+        </w:rPr>
+      </w:pPr>
+      <w:r>
+        <w:rPr>
+          <w:lang w:val="en-GB"/>
+        </w:rPr>
+        <w:t xml:space="preserve"> </w:t>
       </w:r>
     </w:p>
     <w:sectPr>
@@ -1133,6 +1247,95 @@
     </w:lvl>
   </w:abstractNum>
   <w:abstractNum w:abstractNumId="1" w15:restartNumberingAfterBreak="0">
+    <w:nsid w:val="24D65066"/>
+    <w:multiLevelType w:val="hybridMultilevel"/>
+    <w:tmpl w:val="75E091E2"/>
+    <w:lvl w:ilvl="0" w:tplc="0413000F">
+      <w:start w:val="1"/>
+      <w:numFmt w:val="decimal"/>
+      <w:lvlText w:val="%1."/>
+      <w:lvlJc w:val="left"/>
+      <w:pPr>
+        <w:ind w:left="720" w:hanging="360"/>
+      </w:pPr>
+      <w:rPr>
+        <w:rFonts w:hint="default"/>
+      </w:rPr>
+    </w:lvl>
+    <w:lvl w:ilvl="1" w:tplc="04130019" w:tentative="1">
+      <w:start w:val="1"/>
+      <w:numFmt w:val="lowerLetter"/>
+      <w:lvlText w:val="%2."/>
+      <w:lvlJc w:val="left"/>
+      <w:pPr>
+        <w:ind w:left="1440" w:hanging="360"/>
+      </w:pPr>
+    </w:lvl>
+    <w:lvl w:ilvl="2" w:tplc="0413001B" w:tentative="1">
+      <w:start w:val="1"/>
+      <w:numFmt w:val="lowerRoman"/>
+      <w:lvlText w:val="%3."/>
+      <w:lvlJc w:val="right"/>
+      <w:pPr>
+        <w:ind w:left="2160" w:hanging="180"/>
+      </w:pPr>
+    </w:lvl>
+    <w:lvl w:ilvl="3" w:tplc="0413000F" w:tentative="1">
+      <w:start w:val="1"/>
+      <w:numFmt w:val="decimal"/>
+      <w:lvlText w:val="%4."/>
+      <w:lvlJc w:val="left"/>
+      <w:pPr>
+        <w:ind w:left="2880" w:hanging="360"/>
+      </w:pPr>
+    </w:lvl>
+    <w:lvl w:ilvl="4" w:tplc="04130019" w:tentative="1">
+      <w:start w:val="1"/>
+      <w:numFmt w:val="lowerLetter"/>
+      <w:lvlText w:val="%5."/>
+      <w:lvlJc w:val="left"/>
+      <w:pPr>
+        <w:ind w:left="3600" w:hanging="360"/>
+      </w:pPr>
+    </w:lvl>
+    <w:lvl w:ilvl="5" w:tplc="0413001B" w:tentative="1">
+      <w:start w:val="1"/>
+      <w:numFmt w:val="lowerRoman"/>
+      <w:lvlText w:val="%6."/>
+      <w:lvlJc w:val="right"/>
+      <w:pPr>
+        <w:ind w:left="4320" w:hanging="180"/>
+      </w:pPr>
+    </w:lvl>
+    <w:lvl w:ilvl="6" w:tplc="0413000F" w:tentative="1">
+      <w:start w:val="1"/>
+      <w:numFmt w:val="decimal"/>
+      <w:lvlText w:val="%7."/>
+      <w:lvlJc w:val="left"/>
+      <w:pPr>
+        <w:ind w:left="5040" w:hanging="360"/>
+      </w:pPr>
+    </w:lvl>
+    <w:lvl w:ilvl="7" w:tplc="04130019" w:tentative="1">
+      <w:start w:val="1"/>
+      <w:numFmt w:val="lowerLetter"/>
+      <w:lvlText w:val="%8."/>
+      <w:lvlJc w:val="left"/>
+      <w:pPr>
+        <w:ind w:left="5760" w:hanging="360"/>
+      </w:pPr>
+    </w:lvl>
+    <w:lvl w:ilvl="8" w:tplc="0413001B" w:tentative="1">
+      <w:start w:val="1"/>
+      <w:numFmt w:val="lowerRoman"/>
+      <w:lvlText w:val="%9."/>
+      <w:lvlJc w:val="right"/>
+      <w:pPr>
+        <w:ind w:left="6480" w:hanging="180"/>
+      </w:pPr>
+    </w:lvl>
+  </w:abstractNum>
+  <w:abstractNum w:abstractNumId="2" w15:restartNumberingAfterBreak="0">
     <w:nsid w:val="2F592888"/>
     <w:multiLevelType w:val="hybridMultilevel"/>
     <w:tmpl w:val="C3AAFE9C"/>
@@ -1221,7 +1424,7 @@
       </w:pPr>
     </w:lvl>
   </w:abstractNum>
-  <w:abstractNum w:abstractNumId="2" w15:restartNumberingAfterBreak="0">
+  <w:abstractNum w:abstractNumId="3" w15:restartNumberingAfterBreak="0">
     <w:nsid w:val="7EF83D9C"/>
     <w:multiLevelType w:val="hybridMultilevel"/>
     <w:tmpl w:val="A546E906"/>
@@ -1311,13 +1514,16 @@
     </w:lvl>
   </w:abstractNum>
   <w:num w:numId="1" w16cid:durableId="828523409">
-    <w:abstractNumId w:val="2"/>
+    <w:abstractNumId w:val="3"/>
   </w:num>
   <w:num w:numId="2" w16cid:durableId="266890022">
-    <w:abstractNumId w:val="1"/>
+    <w:abstractNumId w:val="2"/>
   </w:num>
   <w:num w:numId="3" w16cid:durableId="687681297">
     <w:abstractNumId w:val="0"/>
+  </w:num>
+  <w:num w:numId="4" w16cid:durableId="128673730">
+    <w:abstractNumId w:val="1"/>
   </w:num>
 </w:numbering>
 </file>

</xml_diff>